<commit_message>
Lau - Factibilidad Operativa.docx
</commit_message>
<xml_diff>
--- a/Docs/01-Relevamiento Inicial/Temporales/Factibilidad Operativa.docx
+++ b/Docs/01-Relevamiento Inicial/Temporales/Factibilidad Operativa.docx
@@ -3,19 +3,8 @@
 <w:document xmlns:wpc="http://schemas.microsoft.com/office/word/2010/wordprocessingCanvas" xmlns:mc="http://schemas.openxmlformats.org/markup-compatibility/2006" xmlns:o="urn:schemas-microsoft-com:office:office" xmlns:r="http://schemas.openxmlformats.org/officeDocument/2006/relationships" xmlns:m="http://schemas.openxmlformats.org/officeDocument/2006/math" xmlns:v="urn:schemas-microsoft-com:vml" xmlns:wp14="http://schemas.microsoft.com/office/word/2010/wordprocessingDrawing" xmlns:wp="http://schemas.openxmlformats.org/drawingml/2006/wordprocessingDrawing" xmlns:w10="urn:schemas-microsoft-com:office:word" xmlns:w="http://schemas.openxmlformats.org/wordprocessingml/2006/main" xmlns:w14="http://schemas.microsoft.com/office/word/2010/wordml" xmlns:wpg="http://schemas.microsoft.com/office/word/2010/wordprocessingGroup" xmlns:wpi="http://schemas.microsoft.com/office/word/2010/wordprocessingInk" xmlns:wne="http://schemas.microsoft.com/office/word/2006/wordml" xmlns:wps="http://schemas.microsoft.com/office/word/2010/wordprocessingShape" mc:Ignorable="w14 wp14">
   <w:body>
     <w:p>
-      <w:bookmarkStart w:id="0" w:name="_GoBack"/>
-      <w:bookmarkEnd w:id="0"/>
-      <w:r>
-        <w:t xml:space="preserve">Esta factibilidad comprende una determinación de la probabilidad de que </w:t>
-      </w:r>
-      <w:r>
-        <w:t>el</w:t>
-      </w:r>
-      <w:r>
-        <w:t xml:space="preserve"> nuevo sistema se use como se supone. Deberían considerarse cuat</w:t>
-      </w:r>
-      <w:r>
-        <w:t>ro aspectos de  la factibilidad:</w:t>
+      <w:r>
+        <w:t>Esta factibilidad comprende una determinación de la probabilidad de que el nuevo sistema se use como se supone. Deberían considerarse cuatro aspectos de  la factibilidad:</w:t>
       </w:r>
     </w:p>
     <w:p>
@@ -27,10 +16,22 @@
         </w:numPr>
       </w:pPr>
       <w:r>
-        <w:t>El</w:t>
-      </w:r>
-      <w:r>
-        <w:t xml:space="preserve"> nuevo sistema puede ser demasiado complejo para los usuarios de la organización o los operadores del sistema. Si lo es, los usuarios pueden ignorar el sistema o bien usarlo en tal forma que cause errores o fallas en el sistema. </w:t>
+        <w:t>Un</w:t>
+      </w:r>
+      <w:r>
+        <w:t xml:space="preserve"> nuevo sistema puede ser demasiado complejo para los usuarios de la organización o los operadores del</w:t>
+      </w:r>
+      <w:r>
+        <w:t xml:space="preserve"> mismo</w:t>
+      </w:r>
+      <w:r>
+        <w:t xml:space="preserve">. Si lo es, los usuarios pueden ignorar el sistema o bien usarlo en tal forma </w:t>
+      </w:r>
+      <w:r>
+        <w:t>que cause errores o fallas</w:t>
+      </w:r>
+      <w:r>
+        <w:t xml:space="preserve">. </w:t>
       </w:r>
     </w:p>
     <w:p>
@@ -45,6 +46,7 @@
         <w:t>La capacitación de los usuarios se realizará por parte de una persona perteneciente a la organización, quien a su vez, será capacitada por el equipo de trabajo a medida que se instalen los módulos de la aplicación. Se brindará el manual de usuario de la aplicación, el cual contendrá ejemplos de uso y también se contará con ayuda en el sistema.</w:t>
       </w:r>
     </w:p>
+    <w:p/>
     <w:p>
       <w:pPr>
         <w:pStyle w:val="Prrafodelista"/>
@@ -54,10 +56,10 @@
         </w:numPr>
       </w:pPr>
       <w:r>
-        <w:t>El</w:t>
-      </w:r>
-      <w:r>
-        <w:t xml:space="preserve"> sistema puede hacer que los usuarios se resistan a él como consecuencia de una técnica de trabajo, miedo a ser desplazados, intereses en el sistema antiguo u otras razones. Para cada alternativa debe explorarse con cuidado la posibilidad de resistirse al cambio al nuevo sistema. </w:t>
+        <w:t xml:space="preserve">Un nuevo </w:t>
+      </w:r>
+      <w:r>
+        <w:t xml:space="preserve">sistema puede hacer que los usuarios se resistan a él como consecuencia de una técnica de trabajo, miedo a ser desplazados, intereses en el sistema antiguo u otras razones. Para cada alternativa debe explorarse con cuidado la posibilidad de resistirse al cambio al nuevo sistema. </w:t>
       </w:r>
     </w:p>
     <w:p>
@@ -75,6 +77,7 @@
         <w:t>l navegador Internet Explorer 8.</w:t>
       </w:r>
     </w:p>
+    <w:p/>
     <w:p>
       <w:pPr>
         <w:pStyle w:val="Prrafodelista"/>
@@ -84,10 +87,10 @@
         </w:numPr>
       </w:pPr>
       <w:r>
-        <w:t>El</w:t>
-      </w:r>
-      <w:r>
-        <w:t xml:space="preserve"> nuevo sistema puede introducir cambios demasiado rápido para permitir al personal adaptarse a él y aceptarlo. Un cambio repentino que se ha anunciado, explicado y “vendido” a los usuarios con anterioridad puede crear resistencia. Sin importar qué tan atractivo pueda ser un sistema en su aspecto económico si la factibilidad operacional indica que tal vez los usuarios no aceptarán el sistema o que uso resultará en muchos errores o en una baja en la moral, el sistema no debe implantarse. </w:t>
+        <w:t xml:space="preserve">Un nuevo </w:t>
+      </w:r>
+      <w:r>
+        <w:t xml:space="preserve">sistema puede introducir cambios demasiado rápido para permitir al personal adaptarse a él y aceptarlo. Un cambio repentino que se ha anunciado, explicado y “vendido” a los usuarios con anterioridad puede crear resistencia. Sin importar qué tan atractivo pueda ser un sistema en su aspecto económico si la factibilidad operacional indica que tal vez los usuarios no aceptarán el sistema o que uso resultará en muchos errores o en una baja en la moral, el sistema no debe implantarse. </w:t>
       </w:r>
     </w:p>
     <w:p>
@@ -105,12 +108,10 @@
         <w:t>o y validado por la institución, buscando de este modo que los usuarios se familiaricen de a poco con el sistema y comprendan todas sus funciones.</w:t>
       </w:r>
       <w:r>
-        <w:t xml:space="preserve"> </w:t>
-      </w:r>
-      <w:r>
-        <w:t>Para minimizar la resistencia se implementará el nuevo sistema en un largo periodo para que el cambio total que traumatizaría a los usuarios se convierta en una serie de pequeños cambios.</w:t>
+        <w:t xml:space="preserve"> Para minimizar la resistencia se implementará el nuevo sistema en un largo periodo para que el cambio total que traumatizaría a los usuarios se convierta en una serie de pequeños cambios.</w:t>
       </w:r>
     </w:p>
+    <w:p/>
     <w:p>
       <w:pPr>
         <w:pStyle w:val="Prrafodelista"/>
@@ -120,16 +121,13 @@
         </w:numPr>
       </w:pPr>
       <w:r>
-        <w:t>P</w:t>
-      </w:r>
-      <w:r>
-        <w:t xml:space="preserve">robabilidad de la obsolescencia subsecuente en </w:t>
-      </w:r>
-      <w:r>
-        <w:t>e</w:t>
-      </w:r>
-      <w:r>
-        <w:t xml:space="preserve">l sistema. La tecnología que ha sido anunciada pero que aún no está disponible puede ser preferible a la tecnología que se encuentra en una o más de las alternativas que se están comparando, o cambios anticipados en las practicas o políticas administrativas pueden hacerse que un nuevo sistema sea obsoleto muy pronto. En cualquier caso, la implantación de la alternativa en consideración se convierte en impráctica. </w:t>
+        <w:t xml:space="preserve">Probabilidad de la obsolescencia subsecuente </w:t>
+      </w:r>
+      <w:r>
+        <w:t>del nuevo</w:t>
+      </w:r>
+      <w:r>
+        <w:t xml:space="preserve"> sistema. La tecnología que ha sido anunciada pero que aún no está disponible puede ser preferible a la tecnología que se encuentra en una o más de las alternativas que se están comparando, o cambios anticipados en las practicas o políticas administrativas pueden hacerse que un nuevo sistema sea obsoleto muy pronto. En cualquier caso, la implantación de la alternativa en consideración se convierte en impráctica. </w:t>
       </w:r>
     </w:p>
     <w:p>
@@ -162,17 +160,14 @@
     </w:p>
     <w:p>
       <w:r>
+        <w:lastRenderedPageBreak/>
         <w:t>A raíz de todos estos motivos, concluimos que el desarrollo del proyecto es factible desde un punto de vista operativo, dando mayor protagonismo a los beneficiarios del sistema, redistribuyendo tareas</w:t>
       </w:r>
       <w:r>
         <w:t xml:space="preserve"> e información acorde</w:t>
       </w:r>
       <w:r>
-        <w:t xml:space="preserve"> al rol de cada uno. Para lograr la aceptación del sistema por parte de los usuarios, principalmente los pertenecientes al ámbito administrativo de la institución, se deberá tener especial cuidado en que el momento de implementación sea el </w:t>
-      </w:r>
-      <w:r>
-        <w:lastRenderedPageBreak/>
-        <w:t>oportuno</w:t>
+        <w:t xml:space="preserve"> al rol de cada uno. Para lograr la aceptación del sistema por parte de los usuarios, principalmente los pertenecientes al ámbito administrativo de la institución, se deberá tener especial cuidado en que el momento de implementación sea el oportuno</w:t>
       </w:r>
       <w:r>
         <w:t xml:space="preserve"> y que esta se lleve a cabo en fases que permitan al usuario familiarizarse con la aplicación</w:t>
@@ -180,6 +175,8 @@
       <w:r>
         <w:t>.</w:t>
       </w:r>
+      <w:bookmarkStart w:id="0" w:name="_GoBack"/>
+      <w:bookmarkEnd w:id="0"/>
     </w:p>
     <w:sectPr>
       <w:pgSz w:w="12240" w:h="15840"/>

</xml_diff>